<commit_message>
Updates for initial prototype completion. Phase 1 Complete.
</commit_message>
<xml_diff>
--- a/Documents/Phase 1/Software Quality Assurance Plan 1.0.docx
+++ b/Documents/Phase 1/Software Quality Assurance Plan 1.0.docx
@@ -335,7 +335,7 @@
           <w:r>
             <w:fldChar w:fldCharType="separate"/>
           </w:r>
-          <w:hyperlink w:anchor="_Toc455419143" w:history="1">
+          <w:hyperlink w:anchor="_Toc457139406" w:history="1">
             <w:r>
               <w:rPr>
                 <w:rStyle w:val="Hyperlink"/>
@@ -377,7 +377,7 @@
                 <w:noProof/>
                 <w:webHidden/>
               </w:rPr>
-              <w:instrText xml:space="preserve"> PAGEREF _Toc455419143 \h </w:instrText>
+              <w:instrText xml:space="preserve"> PAGEREF _Toc457139406 \h </w:instrText>
             </w:r>
             <w:r>
               <w:rPr>
@@ -421,7 +421,7 @@
               <w:sz w:val="22"/>
             </w:rPr>
           </w:pPr>
-          <w:hyperlink w:anchor="_Toc455419144" w:history="1">
+          <w:hyperlink w:anchor="_Toc457139407" w:history="1">
             <w:r>
               <w:rPr>
                 <w:rStyle w:val="Hyperlink"/>
@@ -463,7 +463,7 @@
                 <w:noProof/>
                 <w:webHidden/>
               </w:rPr>
-              <w:instrText xml:space="preserve"> PAGEREF _Toc455419144 \h </w:instrText>
+              <w:instrText xml:space="preserve"> PAGEREF _Toc457139407 \h </w:instrText>
             </w:r>
             <w:r>
               <w:rPr>
@@ -507,7 +507,7 @@
               <w:sz w:val="22"/>
             </w:rPr>
           </w:pPr>
-          <w:hyperlink w:anchor="_Toc455419145" w:history="1">
+          <w:hyperlink w:anchor="_Toc457139408" w:history="1">
             <w:r>
               <w:rPr>
                 <w:rStyle w:val="Hyperlink"/>
@@ -549,7 +549,7 @@
                 <w:noProof/>
                 <w:webHidden/>
               </w:rPr>
-              <w:instrText xml:space="preserve"> PAGEREF _Toc455419145 \h </w:instrText>
+              <w:instrText xml:space="preserve"> PAGEREF _Toc457139408 \h </w:instrText>
             </w:r>
             <w:r>
               <w:rPr>
@@ -593,7 +593,7 @@
               <w:sz w:val="22"/>
             </w:rPr>
           </w:pPr>
-          <w:hyperlink w:anchor="_Toc455419146" w:history="1">
+          <w:hyperlink w:anchor="_Toc457139409" w:history="1">
             <w:r>
               <w:rPr>
                 <w:rStyle w:val="Hyperlink"/>
@@ -635,7 +635,7 @@
                 <w:noProof/>
                 <w:webHidden/>
               </w:rPr>
-              <w:instrText xml:space="preserve"> PAGEREF _Toc455419146 \h </w:instrText>
+              <w:instrText xml:space="preserve"> PAGEREF _Toc457139409 \h </w:instrText>
             </w:r>
             <w:r>
               <w:rPr>
@@ -679,7 +679,7 @@
               <w:sz w:val="22"/>
             </w:rPr>
           </w:pPr>
-          <w:hyperlink w:anchor="_Toc455419147" w:history="1">
+          <w:hyperlink w:anchor="_Toc457139410" w:history="1">
             <w:r>
               <w:rPr>
                 <w:rStyle w:val="Hyperlink"/>
@@ -721,7 +721,7 @@
                 <w:noProof/>
                 <w:webHidden/>
               </w:rPr>
-              <w:instrText xml:space="preserve"> PAGEREF _Toc455419147 \h </w:instrText>
+              <w:instrText xml:space="preserve"> PAGEREF _Toc457139410 \h </w:instrText>
             </w:r>
             <w:r>
               <w:rPr>
@@ -765,7 +765,7 @@
               <w:sz w:val="22"/>
             </w:rPr>
           </w:pPr>
-          <w:hyperlink w:anchor="_Toc455419148" w:history="1">
+          <w:hyperlink w:anchor="_Toc457139411" w:history="1">
             <w:r>
               <w:rPr>
                 <w:rStyle w:val="Hyperlink"/>
@@ -807,7 +807,7 @@
                 <w:noProof/>
                 <w:webHidden/>
               </w:rPr>
-              <w:instrText xml:space="preserve"> PAGEREF _Toc455419148 \h </w:instrText>
+              <w:instrText xml:space="preserve"> PAGEREF _Toc457139411 \h </w:instrText>
             </w:r>
             <w:r>
               <w:rPr>
@@ -851,7 +851,7 @@
               <w:sz w:val="22"/>
             </w:rPr>
           </w:pPr>
-          <w:hyperlink w:anchor="_Toc455419149" w:history="1">
+          <w:hyperlink w:anchor="_Toc457139412" w:history="1">
             <w:r>
               <w:rPr>
                 <w:rStyle w:val="Hyperlink"/>
@@ -893,7 +893,7 @@
                 <w:noProof/>
                 <w:webHidden/>
               </w:rPr>
-              <w:instrText xml:space="preserve"> PAGEREF _Toc455419149 \h </w:instrText>
+              <w:instrText xml:space="preserve"> PAGEREF _Toc457139412 \h </w:instrText>
             </w:r>
             <w:r>
               <w:rPr>
@@ -937,7 +937,7 @@
               <w:sz w:val="22"/>
             </w:rPr>
           </w:pPr>
-          <w:hyperlink w:anchor="_Toc455419150" w:history="1">
+          <w:hyperlink w:anchor="_Toc457139413" w:history="1">
             <w:r>
               <w:rPr>
                 <w:rStyle w:val="Hyperlink"/>
@@ -979,7 +979,7 @@
                 <w:noProof/>
                 <w:webHidden/>
               </w:rPr>
-              <w:instrText xml:space="preserve"> PAGEREF _Toc455419150 \h </w:instrText>
+              <w:instrText xml:space="preserve"> PAGEREF _Toc457139413 \h </w:instrText>
             </w:r>
             <w:r>
               <w:rPr>
@@ -1023,7 +1023,7 @@
               <w:sz w:val="22"/>
             </w:rPr>
           </w:pPr>
-          <w:hyperlink w:anchor="_Toc455419151" w:history="1">
+          <w:hyperlink w:anchor="_Toc457139414" w:history="1">
             <w:r>
               <w:rPr>
                 <w:rStyle w:val="Hyperlink"/>
@@ -1065,7 +1065,7 @@
                 <w:noProof/>
                 <w:webHidden/>
               </w:rPr>
-              <w:instrText xml:space="preserve"> PAGEREF _Toc455419151 \h </w:instrText>
+              <w:instrText xml:space="preserve"> PAGEREF _Toc457139414 \h </w:instrText>
             </w:r>
             <w:r>
               <w:rPr>
@@ -1109,7 +1109,7 @@
               <w:sz w:val="22"/>
             </w:rPr>
           </w:pPr>
-          <w:hyperlink w:anchor="_Toc455419152" w:history="1">
+          <w:hyperlink w:anchor="_Toc457139415" w:history="1">
             <w:r>
               <w:rPr>
                 <w:rStyle w:val="Hyperlink"/>
@@ -1151,7 +1151,7 @@
                 <w:noProof/>
                 <w:webHidden/>
               </w:rPr>
-              <w:instrText xml:space="preserve"> PAGEREF _Toc455419152 \h </w:instrText>
+              <w:instrText xml:space="preserve"> PAGEREF _Toc457139415 \h </w:instrText>
             </w:r>
             <w:r>
               <w:rPr>
@@ -1195,7 +1195,7 @@
               <w:sz w:val="22"/>
             </w:rPr>
           </w:pPr>
-          <w:hyperlink w:anchor="_Toc455419153" w:history="1">
+          <w:hyperlink w:anchor="_Toc457139416" w:history="1">
             <w:r>
               <w:rPr>
                 <w:rStyle w:val="Hyperlink"/>
@@ -1237,7 +1237,7 @@
                 <w:noProof/>
                 <w:webHidden/>
               </w:rPr>
-              <w:instrText xml:space="preserve"> PAGEREF _Toc455419153 \h </w:instrText>
+              <w:instrText xml:space="preserve"> PAGEREF _Toc457139416 \h </w:instrText>
             </w:r>
             <w:r>
               <w:rPr>
@@ -1281,7 +1281,7 @@
               <w:sz w:val="22"/>
             </w:rPr>
           </w:pPr>
-          <w:hyperlink w:anchor="_Toc455419154" w:history="1">
+          <w:hyperlink w:anchor="_Toc457139417" w:history="1">
             <w:r>
               <w:rPr>
                 <w:rStyle w:val="Hyperlink"/>
@@ -1323,7 +1323,7 @@
                 <w:noProof/>
                 <w:webHidden/>
               </w:rPr>
-              <w:instrText xml:space="preserve"> PAGEREF _Toc455419154 \h </w:instrText>
+              <w:instrText xml:space="preserve"> PAGEREF _Toc457139417 \h </w:instrText>
             </w:r>
             <w:r>
               <w:rPr>
@@ -1367,7 +1367,7 @@
               <w:sz w:val="22"/>
             </w:rPr>
           </w:pPr>
-          <w:hyperlink w:anchor="_Toc455419155" w:history="1">
+          <w:hyperlink w:anchor="_Toc457139418" w:history="1">
             <w:r>
               <w:rPr>
                 <w:rStyle w:val="Hyperlink"/>
@@ -1409,7 +1409,7 @@
                 <w:noProof/>
                 <w:webHidden/>
               </w:rPr>
-              <w:instrText xml:space="preserve"> PAGEREF _Toc455419155 \h </w:instrText>
+              <w:instrText xml:space="preserve"> PAGEREF _Toc457139418 \h </w:instrText>
             </w:r>
             <w:r>
               <w:rPr>
@@ -1453,7 +1453,7 @@
               <w:sz w:val="22"/>
             </w:rPr>
           </w:pPr>
-          <w:hyperlink w:anchor="_Toc455419156" w:history="1">
+          <w:hyperlink w:anchor="_Toc457139419" w:history="1">
             <w:r>
               <w:rPr>
                 <w:rStyle w:val="Hyperlink"/>
@@ -1495,7 +1495,7 @@
                 <w:noProof/>
                 <w:webHidden/>
               </w:rPr>
-              <w:instrText xml:space="preserve"> PAGEREF _Toc455419156 \h </w:instrText>
+              <w:instrText xml:space="preserve"> PAGEREF _Toc457139419 \h </w:instrText>
             </w:r>
             <w:r>
               <w:rPr>
@@ -1539,7 +1539,7 @@
               <w:sz w:val="22"/>
             </w:rPr>
           </w:pPr>
-          <w:hyperlink w:anchor="_Toc455419157" w:history="1">
+          <w:hyperlink w:anchor="_Toc457139420" w:history="1">
             <w:r>
               <w:rPr>
                 <w:rStyle w:val="Hyperlink"/>
@@ -1581,7 +1581,7 @@
                 <w:noProof/>
                 <w:webHidden/>
               </w:rPr>
-              <w:instrText xml:space="preserve"> PAGEREF _Toc455419157 \h </w:instrText>
+              <w:instrText xml:space="preserve"> PAGEREF _Toc457139420 \h </w:instrText>
             </w:r>
             <w:r>
               <w:rPr>
@@ -1625,7 +1625,7 @@
               <w:sz w:val="22"/>
             </w:rPr>
           </w:pPr>
-          <w:hyperlink w:anchor="_Toc455419158" w:history="1">
+          <w:hyperlink w:anchor="_Toc457139421" w:history="1">
             <w:r>
               <w:rPr>
                 <w:rStyle w:val="Hyperlink"/>
@@ -1667,7 +1667,7 @@
                 <w:noProof/>
                 <w:webHidden/>
               </w:rPr>
-              <w:instrText xml:space="preserve"> PAGEREF _Toc455419158 \h </w:instrText>
+              <w:instrText xml:space="preserve"> PAGEREF _Toc457139421 \h </w:instrText>
             </w:r>
             <w:r>
               <w:rPr>
@@ -1711,7 +1711,7 @@
               <w:sz w:val="22"/>
             </w:rPr>
           </w:pPr>
-          <w:hyperlink w:anchor="_Toc455419159" w:history="1">
+          <w:hyperlink w:anchor="_Toc457139422" w:history="1">
             <w:r>
               <w:rPr>
                 <w:rStyle w:val="Hyperlink"/>
@@ -1753,7 +1753,7 @@
                 <w:noProof/>
                 <w:webHidden/>
               </w:rPr>
-              <w:instrText xml:space="preserve"> PAGEREF _Toc455419159 \h </w:instrText>
+              <w:instrText xml:space="preserve"> PAGEREF _Toc457139422 \h </w:instrText>
             </w:r>
             <w:r>
               <w:rPr>
@@ -1797,7 +1797,7 @@
               <w:sz w:val="22"/>
             </w:rPr>
           </w:pPr>
-          <w:hyperlink w:anchor="_Toc455419160" w:history="1">
+          <w:hyperlink w:anchor="_Toc457139423" w:history="1">
             <w:r>
               <w:rPr>
                 <w:rStyle w:val="Hyperlink"/>
@@ -1839,7 +1839,7 @@
                 <w:noProof/>
                 <w:webHidden/>
               </w:rPr>
-              <w:instrText xml:space="preserve"> PAGEREF _Toc455419160 \h </w:instrText>
+              <w:instrText xml:space="preserve"> PAGEREF _Toc457139423 \h </w:instrText>
             </w:r>
             <w:r>
               <w:rPr>
@@ -1883,7 +1883,7 @@
               <w:sz w:val="22"/>
             </w:rPr>
           </w:pPr>
-          <w:hyperlink w:anchor="_Toc455419161" w:history="1">
+          <w:hyperlink w:anchor="_Toc457139424" w:history="1">
             <w:r>
               <w:rPr>
                 <w:rStyle w:val="Hyperlink"/>
@@ -1925,7 +1925,7 @@
                 <w:noProof/>
                 <w:webHidden/>
               </w:rPr>
-              <w:instrText xml:space="preserve"> PAGEREF _Toc455419161 \h </w:instrText>
+              <w:instrText xml:space="preserve"> PAGEREF _Toc457139424 \h </w:instrText>
             </w:r>
             <w:r>
               <w:rPr>
@@ -1969,7 +1969,7 @@
               <w:sz w:val="22"/>
             </w:rPr>
           </w:pPr>
-          <w:hyperlink w:anchor="_Toc455419162" w:history="1">
+          <w:hyperlink w:anchor="_Toc457139425" w:history="1">
             <w:r>
               <w:rPr>
                 <w:rStyle w:val="Hyperlink"/>
@@ -2011,7 +2011,7 @@
                 <w:noProof/>
                 <w:webHidden/>
               </w:rPr>
-              <w:instrText xml:space="preserve"> PAGEREF _Toc455419162 \h </w:instrText>
+              <w:instrText xml:space="preserve"> PAGEREF _Toc457139425 \h </w:instrText>
             </w:r>
             <w:r>
               <w:rPr>
@@ -2055,7 +2055,7 @@
               <w:sz w:val="22"/>
             </w:rPr>
           </w:pPr>
-          <w:hyperlink w:anchor="_Toc455419163" w:history="1">
+          <w:hyperlink w:anchor="_Toc457139426" w:history="1">
             <w:r>
               <w:rPr>
                 <w:rStyle w:val="Hyperlink"/>
@@ -2097,7 +2097,7 @@
                 <w:noProof/>
                 <w:webHidden/>
               </w:rPr>
-              <w:instrText xml:space="preserve"> PAGEREF _Toc455419163 \h </w:instrText>
+              <w:instrText xml:space="preserve"> PAGEREF _Toc457139426 \h </w:instrText>
             </w:r>
             <w:r>
               <w:rPr>
@@ -2141,7 +2141,7 @@
               <w:sz w:val="22"/>
             </w:rPr>
           </w:pPr>
-          <w:hyperlink w:anchor="_Toc455419164" w:history="1">
+          <w:hyperlink w:anchor="_Toc457139427" w:history="1">
             <w:r>
               <w:rPr>
                 <w:rStyle w:val="Hyperlink"/>
@@ -2183,7 +2183,7 @@
                 <w:noProof/>
                 <w:webHidden/>
               </w:rPr>
-              <w:instrText xml:space="preserve"> PAGEREF _Toc455419164 \h </w:instrText>
+              <w:instrText xml:space="preserve"> PAGEREF _Toc457139427 \h </w:instrText>
             </w:r>
             <w:r>
               <w:rPr>
@@ -2227,7 +2227,7 @@
               <w:sz w:val="22"/>
             </w:rPr>
           </w:pPr>
-          <w:hyperlink w:anchor="_Toc455419165" w:history="1">
+          <w:hyperlink w:anchor="_Toc457139428" w:history="1">
             <w:r>
               <w:rPr>
                 <w:rStyle w:val="Hyperlink"/>
@@ -2269,7 +2269,7 @@
                 <w:noProof/>
                 <w:webHidden/>
               </w:rPr>
-              <w:instrText xml:space="preserve"> PAGEREF _Toc455419165 \h </w:instrText>
+              <w:instrText xml:space="preserve"> PAGEREF _Toc457139428 \h </w:instrText>
             </w:r>
             <w:r>
               <w:rPr>
@@ -2313,7 +2313,7 @@
               <w:sz w:val="22"/>
             </w:rPr>
           </w:pPr>
-          <w:hyperlink w:anchor="_Toc455419166" w:history="1">
+          <w:hyperlink w:anchor="_Toc457139429" w:history="1">
             <w:r>
               <w:rPr>
                 <w:rStyle w:val="Hyperlink"/>
@@ -2355,7 +2355,7 @@
                 <w:noProof/>
                 <w:webHidden/>
               </w:rPr>
-              <w:instrText xml:space="preserve"> PAGEREF _Toc455419166 \h </w:instrText>
+              <w:instrText xml:space="preserve"> PAGEREF _Toc457139429 \h </w:instrText>
             </w:r>
             <w:r>
               <w:rPr>
@@ -2399,7 +2399,7 @@
               <w:sz w:val="22"/>
             </w:rPr>
           </w:pPr>
-          <w:hyperlink w:anchor="_Toc455419167" w:history="1">
+          <w:hyperlink w:anchor="_Toc457139430" w:history="1">
             <w:r>
               <w:rPr>
                 <w:rStyle w:val="Hyperlink"/>
@@ -2441,7 +2441,7 @@
                 <w:noProof/>
                 <w:webHidden/>
               </w:rPr>
-              <w:instrText xml:space="preserve"> PAGEREF _Toc455419167 \h </w:instrText>
+              <w:instrText xml:space="preserve"> PAGEREF _Toc457139430 \h </w:instrText>
             </w:r>
             <w:r>
               <w:rPr>
@@ -2485,7 +2485,7 @@
               <w:sz w:val="22"/>
             </w:rPr>
           </w:pPr>
-          <w:hyperlink w:anchor="_Toc455419168" w:history="1">
+          <w:hyperlink w:anchor="_Toc457139431" w:history="1">
             <w:r>
               <w:rPr>
                 <w:rStyle w:val="Hyperlink"/>
@@ -2527,7 +2527,7 @@
                 <w:noProof/>
                 <w:webHidden/>
               </w:rPr>
-              <w:instrText xml:space="preserve"> PAGEREF _Toc455419168 \h </w:instrText>
+              <w:instrText xml:space="preserve"> PAGEREF _Toc457139431 \h </w:instrText>
             </w:r>
             <w:r>
               <w:rPr>
@@ -2571,7 +2571,7 @@
               <w:sz w:val="22"/>
             </w:rPr>
           </w:pPr>
-          <w:hyperlink w:anchor="_Toc455419169" w:history="1">
+          <w:hyperlink w:anchor="_Toc457139432" w:history="1">
             <w:r>
               <w:rPr>
                 <w:rStyle w:val="Hyperlink"/>
@@ -2613,7 +2613,7 @@
                 <w:noProof/>
                 <w:webHidden/>
               </w:rPr>
-              <w:instrText xml:space="preserve"> PAGEREF _Toc455419169 \h </w:instrText>
+              <w:instrText xml:space="preserve"> PAGEREF _Toc457139432 \h </w:instrText>
             </w:r>
             <w:r>
               <w:rPr>
@@ -2657,7 +2657,7 @@
               <w:sz w:val="22"/>
             </w:rPr>
           </w:pPr>
-          <w:hyperlink w:anchor="_Toc455419170" w:history="1">
+          <w:hyperlink w:anchor="_Toc457139433" w:history="1">
             <w:r>
               <w:rPr>
                 <w:rStyle w:val="Hyperlink"/>
@@ -2699,7 +2699,7 @@
                 <w:noProof/>
                 <w:webHidden/>
               </w:rPr>
-              <w:instrText xml:space="preserve"> PAGEREF _Toc455419170 \h </w:instrText>
+              <w:instrText xml:space="preserve"> PAGEREF _Toc457139433 \h </w:instrText>
             </w:r>
             <w:r>
               <w:rPr>
@@ -2766,7 +2766,7 @@
         </w:numPr>
         <w:spacing w:line="276" w:lineRule="auto"/>
       </w:pPr>
-      <w:bookmarkStart w:id="0" w:name="_Toc455419143"/>
+      <w:bookmarkStart w:id="0" w:name="_Toc457139406"/>
       <w:r>
         <w:lastRenderedPageBreak/>
         <w:t>Purpose</w:t>
@@ -2814,7 +2814,7 @@
         </w:numPr>
         <w:spacing w:line="276" w:lineRule="auto"/>
       </w:pPr>
-      <w:bookmarkStart w:id="1" w:name="_Toc455419144"/>
+      <w:bookmarkStart w:id="1" w:name="_Toc457139407"/>
       <w:r>
         <w:t>References</w:t>
       </w:r>
@@ -2856,7 +2856,7 @@
         </w:numPr>
         <w:spacing w:line="276" w:lineRule="auto"/>
       </w:pPr>
-      <w:bookmarkStart w:id="2" w:name="_Toc455419145"/>
+      <w:bookmarkStart w:id="2" w:name="_Toc457139408"/>
       <w:r>
         <w:t>Management</w:t>
       </w:r>
@@ -2870,7 +2870,7 @@
           <w:numId w:val="6"/>
         </w:numPr>
       </w:pPr>
-      <w:bookmarkStart w:id="3" w:name="_Toc455419146"/>
+      <w:bookmarkStart w:id="3" w:name="_Toc457139409"/>
       <w:r>
         <w:t>Management Organization</w:t>
       </w:r>
@@ -2892,7 +2892,7 @@
           <w:numId w:val="6"/>
         </w:numPr>
       </w:pPr>
-      <w:bookmarkStart w:id="4" w:name="_Toc455419147"/>
+      <w:bookmarkStart w:id="4" w:name="_Toc457139410"/>
       <w:r>
         <w:t>Supervisory Committee</w:t>
       </w:r>
@@ -2963,7 +2963,7 @@
           <w:numId w:val="6"/>
         </w:numPr>
       </w:pPr>
-      <w:bookmarkStart w:id="5" w:name="_Toc455419148"/>
+      <w:bookmarkStart w:id="5" w:name="_Toc457139411"/>
       <w:r>
         <w:t>Major Professor</w:t>
       </w:r>
@@ -2995,7 +2995,7 @@
           <w:numId w:val="6"/>
         </w:numPr>
       </w:pPr>
-      <w:bookmarkStart w:id="6" w:name="_Toc455419149"/>
+      <w:bookmarkStart w:id="6" w:name="_Toc457139412"/>
       <w:r>
         <w:t>Software Engineer</w:t>
       </w:r>
@@ -3022,7 +3022,7 @@
           <w:numId w:val="6"/>
         </w:numPr>
       </w:pPr>
-      <w:bookmarkStart w:id="7" w:name="_Toc455419150"/>
+      <w:bookmarkStart w:id="7" w:name="_Toc457139413"/>
       <w:r>
         <w:t>Technical Inspectors</w:t>
       </w:r>
@@ -3062,7 +3062,7 @@
           <w:numId w:val="6"/>
         </w:numPr>
       </w:pPr>
-      <w:bookmarkStart w:id="8" w:name="_Toc455419151"/>
+      <w:bookmarkStart w:id="8" w:name="_Toc457139414"/>
       <w:r>
         <w:t>Tasks</w:t>
       </w:r>
@@ -3084,7 +3084,7 @@
           <w:numId w:val="6"/>
         </w:numPr>
       </w:pPr>
-      <w:bookmarkStart w:id="9" w:name="_Toc455419152"/>
+      <w:bookmarkStart w:id="9" w:name="_Toc457139415"/>
       <w:r>
         <w:t>Roles and Responsibility</w:t>
       </w:r>
@@ -3098,7 +3098,7 @@
           <w:numId w:val="6"/>
         </w:numPr>
       </w:pPr>
-      <w:bookmarkStart w:id="10" w:name="_Toc455419153"/>
+      <w:bookmarkStart w:id="10" w:name="_Toc457139416"/>
       <w:r>
         <w:t>Supervisory Committee</w:t>
       </w:r>
@@ -3120,7 +3120,7 @@
           <w:numId w:val="6"/>
         </w:numPr>
       </w:pPr>
-      <w:bookmarkStart w:id="11" w:name="_Toc455419154"/>
+      <w:bookmarkStart w:id="11" w:name="_Toc457139417"/>
       <w:r>
         <w:lastRenderedPageBreak/>
         <w:t>Major Professor</w:t>
@@ -3143,7 +3143,7 @@
           <w:numId w:val="6"/>
         </w:numPr>
       </w:pPr>
-      <w:bookmarkStart w:id="12" w:name="_Toc455419155"/>
+      <w:bookmarkStart w:id="12" w:name="_Toc457139418"/>
       <w:r>
         <w:t>Software Engineer</w:t>
       </w:r>
@@ -3174,7 +3174,7 @@
           <w:numId w:val="6"/>
         </w:numPr>
       </w:pPr>
-      <w:bookmarkStart w:id="13" w:name="_Toc455419156"/>
+      <w:bookmarkStart w:id="13" w:name="_Toc457139419"/>
       <w:r>
         <w:t>Technical Inspectors</w:t>
       </w:r>
@@ -3197,7 +3197,7 @@
           <w:numId w:val="6"/>
         </w:numPr>
       </w:pPr>
-      <w:bookmarkStart w:id="14" w:name="_Toc455419157"/>
+      <w:bookmarkStart w:id="14" w:name="_Toc457139420"/>
       <w:r>
         <w:t>Documentation</w:t>
       </w:r>
@@ -3216,7 +3216,7 @@
           <w:numId w:val="6"/>
         </w:numPr>
       </w:pPr>
-      <w:bookmarkStart w:id="15" w:name="_Toc455419158"/>
+      <w:bookmarkStart w:id="15" w:name="_Toc457139421"/>
       <w:r>
         <w:t>Purpose</w:t>
       </w:r>
@@ -3238,7 +3238,7 @@
           <w:numId w:val="6"/>
         </w:numPr>
       </w:pPr>
-      <w:bookmarkStart w:id="16" w:name="_Toc455419159"/>
+      <w:bookmarkStart w:id="16" w:name="_Toc457139422"/>
       <w:r>
         <w:t>Minimum Documentation Requirement</w:t>
       </w:r>
@@ -3252,7 +3252,7 @@
           <w:numId w:val="6"/>
         </w:numPr>
       </w:pPr>
-      <w:bookmarkStart w:id="17" w:name="_Toc455419160"/>
+      <w:bookmarkStart w:id="17" w:name="_Toc457139423"/>
       <w:r>
         <w:t>Phase 1 – Objective Phase</w:t>
       </w:r>
@@ -3318,7 +3318,7 @@
           <w:numId w:val="6"/>
         </w:numPr>
       </w:pPr>
-      <w:bookmarkStart w:id="18" w:name="_Toc455419161"/>
+      <w:bookmarkStart w:id="18" w:name="_Toc457139424"/>
       <w:r>
         <w:t>Phase 2 – Architecture Phase</w:t>
       </w:r>
@@ -3423,7 +3423,7 @@
           <w:numId w:val="6"/>
         </w:numPr>
       </w:pPr>
-      <w:bookmarkStart w:id="19" w:name="_Toc455419162"/>
+      <w:bookmarkStart w:id="19" w:name="_Toc457139425"/>
       <w:r>
         <w:t>Phase 3 – Implementation Phase</w:t>
       </w:r>
@@ -3517,7 +3517,7 @@
           <w:numId w:val="6"/>
         </w:numPr>
       </w:pPr>
-      <w:bookmarkStart w:id="20" w:name="_Toc455419163"/>
+      <w:bookmarkStart w:id="20" w:name="_Toc457139426"/>
       <w:r>
         <w:t>Standards, Practices, Conventions, and Metrics</w:t>
       </w:r>
@@ -3537,7 +3537,7 @@
           <w:numId w:val="6"/>
         </w:numPr>
       </w:pPr>
-      <w:bookmarkStart w:id="21" w:name="_Toc455419164"/>
+      <w:bookmarkStart w:id="21" w:name="_Toc457139427"/>
       <w:r>
         <w:t>Software Reviews</w:t>
       </w:r>
@@ -3557,13 +3557,11 @@
           <w:numId w:val="6"/>
         </w:numPr>
       </w:pPr>
-      <w:bookmarkStart w:id="22" w:name="_Toc455419165"/>
+      <w:bookmarkStart w:id="22" w:name="_Toc457139428"/>
       <w:r>
         <w:t>Test</w:t>
       </w:r>
-      <w:bookmarkStart w:id="23" w:name="_GoBack"/>
       <w:bookmarkEnd w:id="22"/>
-      <w:bookmarkEnd w:id="23"/>
     </w:p>
     <w:p>
       <w:r>
@@ -3579,11 +3577,11 @@
           <w:numId w:val="6"/>
         </w:numPr>
       </w:pPr>
-      <w:bookmarkStart w:id="24" w:name="_Toc455419166"/>
+      <w:bookmarkStart w:id="23" w:name="_Toc457139429"/>
       <w:r>
         <w:t>Problem Reporting and Corrective Action</w:t>
       </w:r>
-      <w:bookmarkEnd w:id="24"/>
+      <w:bookmarkEnd w:id="23"/>
     </w:p>
     <w:p>
       <w:r>
@@ -3605,11 +3603,11 @@
           <w:numId w:val="6"/>
         </w:numPr>
       </w:pPr>
-      <w:bookmarkStart w:id="25" w:name="_Toc455419167"/>
+      <w:bookmarkStart w:id="24" w:name="_Toc457139430"/>
       <w:r>
         <w:t>Tools, Techniques, and Methodologies</w:t>
       </w:r>
-      <w:bookmarkEnd w:id="25"/>
+      <w:bookmarkEnd w:id="24"/>
     </w:p>
     <w:p>
       <w:r>
@@ -3625,12 +3623,12 @@
           <w:numId w:val="6"/>
         </w:numPr>
       </w:pPr>
-      <w:bookmarkStart w:id="26" w:name="_Toc455419168"/>
+      <w:bookmarkStart w:id="25" w:name="_Toc457139431"/>
       <w:r>
         <w:lastRenderedPageBreak/>
         <w:t>Media Control</w:t>
       </w:r>
-      <w:bookmarkEnd w:id="26"/>
+      <w:bookmarkEnd w:id="25"/>
     </w:p>
     <w:p>
       <w:r>
@@ -3658,11 +3656,11 @@
           <w:numId w:val="6"/>
         </w:numPr>
       </w:pPr>
-      <w:bookmarkStart w:id="27" w:name="_Toc455419169"/>
+      <w:bookmarkStart w:id="26" w:name="_Toc457139432"/>
       <w:r>
         <w:t>Record Collection, Maintenance, and Retention</w:t>
       </w:r>
-      <w:bookmarkEnd w:id="27"/>
+      <w:bookmarkEnd w:id="26"/>
     </w:p>
     <w:p>
       <w:r>
@@ -3678,24 +3676,24 @@
           <w:numId w:val="6"/>
         </w:numPr>
       </w:pPr>
-      <w:bookmarkStart w:id="28" w:name="_Toc455419170"/>
+      <w:bookmarkStart w:id="27" w:name="_Toc457139433"/>
       <w:r>
         <w:t>Risk Management</w:t>
       </w:r>
+      <w:bookmarkEnd w:id="27"/>
+    </w:p>
+    <w:p>
+      <w:r>
+        <w:t xml:space="preserve">All risk reporting and management will be the responsibility of the main software engineer of the project.  Any risks noted will be reported to the main professor of the project.  The major professor will then be responsible for guidance through any risk to help continue the </w:t>
+      </w:r>
+      <w:r>
+        <w:t>project’s</w:t>
+      </w:r>
+      <w:r>
+        <w:t xml:space="preserve"> success.</w:t>
+      </w:r>
+      <w:bookmarkStart w:id="28" w:name="_GoBack"/>
       <w:bookmarkEnd w:id="28"/>
-    </w:p>
-    <w:p>
-      <w:r>
-        <w:t xml:space="preserve">All risk reporting and management will be the responsibility of the main software engineer of the project.  Any risks noted will be reported to the main professor of the project.  The major professor will then be responsible for guidance through any risk to help continue the </w:t>
-      </w:r>
-      <w:proofErr w:type="spellStart"/>
-      <w:r>
-        <w:t>projects</w:t>
-      </w:r>
-      <w:proofErr w:type="spellEnd"/>
-      <w:r>
-        <w:t xml:space="preserve"> success.</w:t>
-      </w:r>
     </w:p>
     <w:sectPr>
       <w:headerReference w:type="default" r:id="rId8"/>
@@ -3773,7 +3771,7 @@
           <w:rPr>
             <w:noProof/>
           </w:rPr>
-          <w:t>6</w:t>
+          <w:t>4</w:t>
         </w:r>
         <w:r>
           <w:rPr>
@@ -6720,7 +6718,7 @@
 </file>
 
 <file path=customXml/itemProps1.xml><?xml version="1.0" encoding="utf-8"?>
-<ds:datastoreItem xmlns:ds="http://schemas.openxmlformats.org/officeDocument/2006/customXml" ds:itemID="{090AE187-3E43-4491-8EE7-00288E95E9BE}">
+<ds:datastoreItem xmlns:ds="http://schemas.openxmlformats.org/officeDocument/2006/customXml" ds:itemID="{EDBFD389-5116-4421-8BD9-A76F0A1E49FB}">
   <ds:schemaRefs>
     <ds:schemaRef ds:uri="http://schemas.openxmlformats.org/officeDocument/2006/bibliography"/>
   </ds:schemaRefs>

</xml_diff>

<commit_message>
Updated for Phase 2 completion
</commit_message>
<xml_diff>
--- a/Documents/Phase 1/Software Quality Assurance Plan 1.0.docx
+++ b/Documents/Phase 1/Software Quality Assurance Plan 1.0.docx
@@ -335,7 +335,7 @@
           <w:r>
             <w:fldChar w:fldCharType="separate"/>
           </w:r>
-          <w:hyperlink w:anchor="_Toc457139406" w:history="1">
+          <w:hyperlink w:anchor="_Toc457139347" w:history="1">
             <w:r>
               <w:rPr>
                 <w:rStyle w:val="Hyperlink"/>
@@ -377,7 +377,7 @@
                 <w:noProof/>
                 <w:webHidden/>
               </w:rPr>
-              <w:instrText xml:space="preserve"> PAGEREF _Toc457139406 \h </w:instrText>
+              <w:instrText xml:space="preserve"> PAGEREF _Toc457139347 \h </w:instrText>
             </w:r>
             <w:r>
               <w:rPr>
@@ -421,7 +421,7 @@
               <w:sz w:val="22"/>
             </w:rPr>
           </w:pPr>
-          <w:hyperlink w:anchor="_Toc457139407" w:history="1">
+          <w:hyperlink w:anchor="_Toc457139348" w:history="1">
             <w:r>
               <w:rPr>
                 <w:rStyle w:val="Hyperlink"/>
@@ -463,7 +463,7 @@
                 <w:noProof/>
                 <w:webHidden/>
               </w:rPr>
-              <w:instrText xml:space="preserve"> PAGEREF _Toc457139407 \h </w:instrText>
+              <w:instrText xml:space="preserve"> PAGEREF _Toc457139348 \h </w:instrText>
             </w:r>
             <w:r>
               <w:rPr>
@@ -507,7 +507,7 @@
               <w:sz w:val="22"/>
             </w:rPr>
           </w:pPr>
-          <w:hyperlink w:anchor="_Toc457139408" w:history="1">
+          <w:hyperlink w:anchor="_Toc457139349" w:history="1">
             <w:r>
               <w:rPr>
                 <w:rStyle w:val="Hyperlink"/>
@@ -549,7 +549,7 @@
                 <w:noProof/>
                 <w:webHidden/>
               </w:rPr>
-              <w:instrText xml:space="preserve"> PAGEREF _Toc457139408 \h </w:instrText>
+              <w:instrText xml:space="preserve"> PAGEREF _Toc457139349 \h </w:instrText>
             </w:r>
             <w:r>
               <w:rPr>
@@ -593,7 +593,7 @@
               <w:sz w:val="22"/>
             </w:rPr>
           </w:pPr>
-          <w:hyperlink w:anchor="_Toc457139409" w:history="1">
+          <w:hyperlink w:anchor="_Toc457139350" w:history="1">
             <w:r>
               <w:rPr>
                 <w:rStyle w:val="Hyperlink"/>
@@ -635,7 +635,7 @@
                 <w:noProof/>
                 <w:webHidden/>
               </w:rPr>
-              <w:instrText xml:space="preserve"> PAGEREF _Toc457139409 \h </w:instrText>
+              <w:instrText xml:space="preserve"> PAGEREF _Toc457139350 \h </w:instrText>
             </w:r>
             <w:r>
               <w:rPr>
@@ -679,7 +679,7 @@
               <w:sz w:val="22"/>
             </w:rPr>
           </w:pPr>
-          <w:hyperlink w:anchor="_Toc457139410" w:history="1">
+          <w:hyperlink w:anchor="_Toc457139351" w:history="1">
             <w:r>
               <w:rPr>
                 <w:rStyle w:val="Hyperlink"/>
@@ -721,7 +721,7 @@
                 <w:noProof/>
                 <w:webHidden/>
               </w:rPr>
-              <w:instrText xml:space="preserve"> PAGEREF _Toc457139410 \h </w:instrText>
+              <w:instrText xml:space="preserve"> PAGEREF _Toc457139351 \h </w:instrText>
             </w:r>
             <w:r>
               <w:rPr>
@@ -765,7 +765,7 @@
               <w:sz w:val="22"/>
             </w:rPr>
           </w:pPr>
-          <w:hyperlink w:anchor="_Toc457139411" w:history="1">
+          <w:hyperlink w:anchor="_Toc457139352" w:history="1">
             <w:r>
               <w:rPr>
                 <w:rStyle w:val="Hyperlink"/>
@@ -807,7 +807,7 @@
                 <w:noProof/>
                 <w:webHidden/>
               </w:rPr>
-              <w:instrText xml:space="preserve"> PAGEREF _Toc457139411 \h </w:instrText>
+              <w:instrText xml:space="preserve"> PAGEREF _Toc457139352 \h </w:instrText>
             </w:r>
             <w:r>
               <w:rPr>
@@ -851,7 +851,7 @@
               <w:sz w:val="22"/>
             </w:rPr>
           </w:pPr>
-          <w:hyperlink w:anchor="_Toc457139412" w:history="1">
+          <w:hyperlink w:anchor="_Toc457139353" w:history="1">
             <w:r>
               <w:rPr>
                 <w:rStyle w:val="Hyperlink"/>
@@ -893,7 +893,7 @@
                 <w:noProof/>
                 <w:webHidden/>
               </w:rPr>
-              <w:instrText xml:space="preserve"> PAGEREF _Toc457139412 \h </w:instrText>
+              <w:instrText xml:space="preserve"> PAGEREF _Toc457139353 \h </w:instrText>
             </w:r>
             <w:r>
               <w:rPr>
@@ -937,7 +937,7 @@
               <w:sz w:val="22"/>
             </w:rPr>
           </w:pPr>
-          <w:hyperlink w:anchor="_Toc457139413" w:history="1">
+          <w:hyperlink w:anchor="_Toc457139354" w:history="1">
             <w:r>
               <w:rPr>
                 <w:rStyle w:val="Hyperlink"/>
@@ -979,7 +979,7 @@
                 <w:noProof/>
                 <w:webHidden/>
               </w:rPr>
-              <w:instrText xml:space="preserve"> PAGEREF _Toc457139413 \h </w:instrText>
+              <w:instrText xml:space="preserve"> PAGEREF _Toc457139354 \h </w:instrText>
             </w:r>
             <w:r>
               <w:rPr>
@@ -1023,7 +1023,7 @@
               <w:sz w:val="22"/>
             </w:rPr>
           </w:pPr>
-          <w:hyperlink w:anchor="_Toc457139414" w:history="1">
+          <w:hyperlink w:anchor="_Toc457139355" w:history="1">
             <w:r>
               <w:rPr>
                 <w:rStyle w:val="Hyperlink"/>
@@ -1065,7 +1065,7 @@
                 <w:noProof/>
                 <w:webHidden/>
               </w:rPr>
-              <w:instrText xml:space="preserve"> PAGEREF _Toc457139414 \h </w:instrText>
+              <w:instrText xml:space="preserve"> PAGEREF _Toc457139355 \h </w:instrText>
             </w:r>
             <w:r>
               <w:rPr>
@@ -1109,7 +1109,7 @@
               <w:sz w:val="22"/>
             </w:rPr>
           </w:pPr>
-          <w:hyperlink w:anchor="_Toc457139415" w:history="1">
+          <w:hyperlink w:anchor="_Toc457139356" w:history="1">
             <w:r>
               <w:rPr>
                 <w:rStyle w:val="Hyperlink"/>
@@ -1151,7 +1151,7 @@
                 <w:noProof/>
                 <w:webHidden/>
               </w:rPr>
-              <w:instrText xml:space="preserve"> PAGEREF _Toc457139415 \h </w:instrText>
+              <w:instrText xml:space="preserve"> PAGEREF _Toc457139356 \h </w:instrText>
             </w:r>
             <w:r>
               <w:rPr>
@@ -1195,7 +1195,7 @@
               <w:sz w:val="22"/>
             </w:rPr>
           </w:pPr>
-          <w:hyperlink w:anchor="_Toc457139416" w:history="1">
+          <w:hyperlink w:anchor="_Toc457139357" w:history="1">
             <w:r>
               <w:rPr>
                 <w:rStyle w:val="Hyperlink"/>
@@ -1237,7 +1237,7 @@
                 <w:noProof/>
                 <w:webHidden/>
               </w:rPr>
-              <w:instrText xml:space="preserve"> PAGEREF _Toc457139416 \h </w:instrText>
+              <w:instrText xml:space="preserve"> PAGEREF _Toc457139357 \h </w:instrText>
             </w:r>
             <w:r>
               <w:rPr>
@@ -1281,7 +1281,7 @@
               <w:sz w:val="22"/>
             </w:rPr>
           </w:pPr>
-          <w:hyperlink w:anchor="_Toc457139417" w:history="1">
+          <w:hyperlink w:anchor="_Toc457139358" w:history="1">
             <w:r>
               <w:rPr>
                 <w:rStyle w:val="Hyperlink"/>
@@ -1323,7 +1323,7 @@
                 <w:noProof/>
                 <w:webHidden/>
               </w:rPr>
-              <w:instrText xml:space="preserve"> PAGEREF _Toc457139417 \h </w:instrText>
+              <w:instrText xml:space="preserve"> PAGEREF _Toc457139358 \h </w:instrText>
             </w:r>
             <w:r>
               <w:rPr>
@@ -1367,7 +1367,7 @@
               <w:sz w:val="22"/>
             </w:rPr>
           </w:pPr>
-          <w:hyperlink w:anchor="_Toc457139418" w:history="1">
+          <w:hyperlink w:anchor="_Toc457139359" w:history="1">
             <w:r>
               <w:rPr>
                 <w:rStyle w:val="Hyperlink"/>
@@ -1409,7 +1409,7 @@
                 <w:noProof/>
                 <w:webHidden/>
               </w:rPr>
-              <w:instrText xml:space="preserve"> PAGEREF _Toc457139418 \h </w:instrText>
+              <w:instrText xml:space="preserve"> PAGEREF _Toc457139359 \h </w:instrText>
             </w:r>
             <w:r>
               <w:rPr>
@@ -1453,7 +1453,7 @@
               <w:sz w:val="22"/>
             </w:rPr>
           </w:pPr>
-          <w:hyperlink w:anchor="_Toc457139419" w:history="1">
+          <w:hyperlink w:anchor="_Toc457139360" w:history="1">
             <w:r>
               <w:rPr>
                 <w:rStyle w:val="Hyperlink"/>
@@ -1495,7 +1495,7 @@
                 <w:noProof/>
                 <w:webHidden/>
               </w:rPr>
-              <w:instrText xml:space="preserve"> PAGEREF _Toc457139419 \h </w:instrText>
+              <w:instrText xml:space="preserve"> PAGEREF _Toc457139360 \h </w:instrText>
             </w:r>
             <w:r>
               <w:rPr>
@@ -1539,7 +1539,7 @@
               <w:sz w:val="22"/>
             </w:rPr>
           </w:pPr>
-          <w:hyperlink w:anchor="_Toc457139420" w:history="1">
+          <w:hyperlink w:anchor="_Toc457139361" w:history="1">
             <w:r>
               <w:rPr>
                 <w:rStyle w:val="Hyperlink"/>
@@ -1581,7 +1581,7 @@
                 <w:noProof/>
                 <w:webHidden/>
               </w:rPr>
-              <w:instrText xml:space="preserve"> PAGEREF _Toc457139420 \h </w:instrText>
+              <w:instrText xml:space="preserve"> PAGEREF _Toc457139361 \h </w:instrText>
             </w:r>
             <w:r>
               <w:rPr>
@@ -1625,7 +1625,7 @@
               <w:sz w:val="22"/>
             </w:rPr>
           </w:pPr>
-          <w:hyperlink w:anchor="_Toc457139421" w:history="1">
+          <w:hyperlink w:anchor="_Toc457139362" w:history="1">
             <w:r>
               <w:rPr>
                 <w:rStyle w:val="Hyperlink"/>
@@ -1667,7 +1667,7 @@
                 <w:noProof/>
                 <w:webHidden/>
               </w:rPr>
-              <w:instrText xml:space="preserve"> PAGEREF _Toc457139421 \h </w:instrText>
+              <w:instrText xml:space="preserve"> PAGEREF _Toc457139362 \h </w:instrText>
             </w:r>
             <w:r>
               <w:rPr>
@@ -1711,7 +1711,7 @@
               <w:sz w:val="22"/>
             </w:rPr>
           </w:pPr>
-          <w:hyperlink w:anchor="_Toc457139422" w:history="1">
+          <w:hyperlink w:anchor="_Toc457139363" w:history="1">
             <w:r>
               <w:rPr>
                 <w:rStyle w:val="Hyperlink"/>
@@ -1753,7 +1753,7 @@
                 <w:noProof/>
                 <w:webHidden/>
               </w:rPr>
-              <w:instrText xml:space="preserve"> PAGEREF _Toc457139422 \h </w:instrText>
+              <w:instrText xml:space="preserve"> PAGEREF _Toc457139363 \h </w:instrText>
             </w:r>
             <w:r>
               <w:rPr>
@@ -1797,7 +1797,7 @@
               <w:sz w:val="22"/>
             </w:rPr>
           </w:pPr>
-          <w:hyperlink w:anchor="_Toc457139423" w:history="1">
+          <w:hyperlink w:anchor="_Toc457139364" w:history="1">
             <w:r>
               <w:rPr>
                 <w:rStyle w:val="Hyperlink"/>
@@ -1839,7 +1839,7 @@
                 <w:noProof/>
                 <w:webHidden/>
               </w:rPr>
-              <w:instrText xml:space="preserve"> PAGEREF _Toc457139423 \h </w:instrText>
+              <w:instrText xml:space="preserve"> PAGEREF _Toc457139364 \h </w:instrText>
             </w:r>
             <w:r>
               <w:rPr>
@@ -1883,7 +1883,7 @@
               <w:sz w:val="22"/>
             </w:rPr>
           </w:pPr>
-          <w:hyperlink w:anchor="_Toc457139424" w:history="1">
+          <w:hyperlink w:anchor="_Toc457139365" w:history="1">
             <w:r>
               <w:rPr>
                 <w:rStyle w:val="Hyperlink"/>
@@ -1925,7 +1925,7 @@
                 <w:noProof/>
                 <w:webHidden/>
               </w:rPr>
-              <w:instrText xml:space="preserve"> PAGEREF _Toc457139424 \h </w:instrText>
+              <w:instrText xml:space="preserve"> PAGEREF _Toc457139365 \h </w:instrText>
             </w:r>
             <w:r>
               <w:rPr>
@@ -1969,7 +1969,7 @@
               <w:sz w:val="22"/>
             </w:rPr>
           </w:pPr>
-          <w:hyperlink w:anchor="_Toc457139425" w:history="1">
+          <w:hyperlink w:anchor="_Toc457139366" w:history="1">
             <w:r>
               <w:rPr>
                 <w:rStyle w:val="Hyperlink"/>
@@ -2011,7 +2011,7 @@
                 <w:noProof/>
                 <w:webHidden/>
               </w:rPr>
-              <w:instrText xml:space="preserve"> PAGEREF _Toc457139425 \h </w:instrText>
+              <w:instrText xml:space="preserve"> PAGEREF _Toc457139366 \h </w:instrText>
             </w:r>
             <w:r>
               <w:rPr>
@@ -2055,7 +2055,7 @@
               <w:sz w:val="22"/>
             </w:rPr>
           </w:pPr>
-          <w:hyperlink w:anchor="_Toc457139426" w:history="1">
+          <w:hyperlink w:anchor="_Toc457139367" w:history="1">
             <w:r>
               <w:rPr>
                 <w:rStyle w:val="Hyperlink"/>
@@ -2097,7 +2097,7 @@
                 <w:noProof/>
                 <w:webHidden/>
               </w:rPr>
-              <w:instrText xml:space="preserve"> PAGEREF _Toc457139426 \h </w:instrText>
+              <w:instrText xml:space="preserve"> PAGEREF _Toc457139367 \h </w:instrText>
             </w:r>
             <w:r>
               <w:rPr>
@@ -2141,7 +2141,7 @@
               <w:sz w:val="22"/>
             </w:rPr>
           </w:pPr>
-          <w:hyperlink w:anchor="_Toc457139427" w:history="1">
+          <w:hyperlink w:anchor="_Toc457139368" w:history="1">
             <w:r>
               <w:rPr>
                 <w:rStyle w:val="Hyperlink"/>
@@ -2183,7 +2183,7 @@
                 <w:noProof/>
                 <w:webHidden/>
               </w:rPr>
-              <w:instrText xml:space="preserve"> PAGEREF _Toc457139427 \h </w:instrText>
+              <w:instrText xml:space="preserve"> PAGEREF _Toc457139368 \h </w:instrText>
             </w:r>
             <w:r>
               <w:rPr>
@@ -2227,7 +2227,7 @@
               <w:sz w:val="22"/>
             </w:rPr>
           </w:pPr>
-          <w:hyperlink w:anchor="_Toc457139428" w:history="1">
+          <w:hyperlink w:anchor="_Toc457139369" w:history="1">
             <w:r>
               <w:rPr>
                 <w:rStyle w:val="Hyperlink"/>
@@ -2269,7 +2269,7 @@
                 <w:noProof/>
                 <w:webHidden/>
               </w:rPr>
-              <w:instrText xml:space="preserve"> PAGEREF _Toc457139428 \h </w:instrText>
+              <w:instrText xml:space="preserve"> PAGEREF _Toc457139369 \h </w:instrText>
             </w:r>
             <w:r>
               <w:rPr>
@@ -2313,7 +2313,7 @@
               <w:sz w:val="22"/>
             </w:rPr>
           </w:pPr>
-          <w:hyperlink w:anchor="_Toc457139429" w:history="1">
+          <w:hyperlink w:anchor="_Toc457139370" w:history="1">
             <w:r>
               <w:rPr>
                 <w:rStyle w:val="Hyperlink"/>
@@ -2355,7 +2355,7 @@
                 <w:noProof/>
                 <w:webHidden/>
               </w:rPr>
-              <w:instrText xml:space="preserve"> PAGEREF _Toc457139429 \h </w:instrText>
+              <w:instrText xml:space="preserve"> PAGEREF _Toc457139370 \h </w:instrText>
             </w:r>
             <w:r>
               <w:rPr>
@@ -2399,7 +2399,7 @@
               <w:sz w:val="22"/>
             </w:rPr>
           </w:pPr>
-          <w:hyperlink w:anchor="_Toc457139430" w:history="1">
+          <w:hyperlink w:anchor="_Toc457139371" w:history="1">
             <w:r>
               <w:rPr>
                 <w:rStyle w:val="Hyperlink"/>
@@ -2441,7 +2441,7 @@
                 <w:noProof/>
                 <w:webHidden/>
               </w:rPr>
-              <w:instrText xml:space="preserve"> PAGEREF _Toc457139430 \h </w:instrText>
+              <w:instrText xml:space="preserve"> PAGEREF _Toc457139371 \h </w:instrText>
             </w:r>
             <w:r>
               <w:rPr>
@@ -2485,7 +2485,7 @@
               <w:sz w:val="22"/>
             </w:rPr>
           </w:pPr>
-          <w:hyperlink w:anchor="_Toc457139431" w:history="1">
+          <w:hyperlink w:anchor="_Toc457139372" w:history="1">
             <w:r>
               <w:rPr>
                 <w:rStyle w:val="Hyperlink"/>
@@ -2527,7 +2527,7 @@
                 <w:noProof/>
                 <w:webHidden/>
               </w:rPr>
-              <w:instrText xml:space="preserve"> PAGEREF _Toc457139431 \h </w:instrText>
+              <w:instrText xml:space="preserve"> PAGEREF _Toc457139372 \h </w:instrText>
             </w:r>
             <w:r>
               <w:rPr>
@@ -2571,7 +2571,7 @@
               <w:sz w:val="22"/>
             </w:rPr>
           </w:pPr>
-          <w:hyperlink w:anchor="_Toc457139432" w:history="1">
+          <w:hyperlink w:anchor="_Toc457139373" w:history="1">
             <w:r>
               <w:rPr>
                 <w:rStyle w:val="Hyperlink"/>
@@ -2613,7 +2613,7 @@
                 <w:noProof/>
                 <w:webHidden/>
               </w:rPr>
-              <w:instrText xml:space="preserve"> PAGEREF _Toc457139432 \h </w:instrText>
+              <w:instrText xml:space="preserve"> PAGEREF _Toc457139373 \h </w:instrText>
             </w:r>
             <w:r>
               <w:rPr>
@@ -2657,7 +2657,7 @@
               <w:sz w:val="22"/>
             </w:rPr>
           </w:pPr>
-          <w:hyperlink w:anchor="_Toc457139433" w:history="1">
+          <w:hyperlink w:anchor="_Toc457139374" w:history="1">
             <w:r>
               <w:rPr>
                 <w:rStyle w:val="Hyperlink"/>
@@ -2699,7 +2699,7 @@
                 <w:noProof/>
                 <w:webHidden/>
               </w:rPr>
-              <w:instrText xml:space="preserve"> PAGEREF _Toc457139433 \h </w:instrText>
+              <w:instrText xml:space="preserve"> PAGEREF _Toc457139374 \h </w:instrText>
             </w:r>
             <w:r>
               <w:rPr>
@@ -2766,7 +2766,7 @@
         </w:numPr>
         <w:spacing w:line="276" w:lineRule="auto"/>
       </w:pPr>
-      <w:bookmarkStart w:id="0" w:name="_Toc457139406"/>
+      <w:bookmarkStart w:id="0" w:name="_Toc457139347"/>
       <w:r>
         <w:lastRenderedPageBreak/>
         <w:t>Purpose</w:t>
@@ -2814,7 +2814,7 @@
         </w:numPr>
         <w:spacing w:line="276" w:lineRule="auto"/>
       </w:pPr>
-      <w:bookmarkStart w:id="1" w:name="_Toc457139407"/>
+      <w:bookmarkStart w:id="1" w:name="_Toc457139348"/>
       <w:r>
         <w:t>References</w:t>
       </w:r>
@@ -2856,7 +2856,7 @@
         </w:numPr>
         <w:spacing w:line="276" w:lineRule="auto"/>
       </w:pPr>
-      <w:bookmarkStart w:id="2" w:name="_Toc457139408"/>
+      <w:bookmarkStart w:id="2" w:name="_Toc457139349"/>
       <w:r>
         <w:t>Management</w:t>
       </w:r>
@@ -2870,7 +2870,7 @@
           <w:numId w:val="6"/>
         </w:numPr>
       </w:pPr>
-      <w:bookmarkStart w:id="3" w:name="_Toc457139409"/>
+      <w:bookmarkStart w:id="3" w:name="_Toc457139350"/>
       <w:r>
         <w:t>Management Organization</w:t>
       </w:r>
@@ -2892,7 +2892,7 @@
           <w:numId w:val="6"/>
         </w:numPr>
       </w:pPr>
-      <w:bookmarkStart w:id="4" w:name="_Toc457139410"/>
+      <w:bookmarkStart w:id="4" w:name="_Toc457139351"/>
       <w:r>
         <w:t>Supervisory Committee</w:t>
       </w:r>
@@ -2963,7 +2963,7 @@
           <w:numId w:val="6"/>
         </w:numPr>
       </w:pPr>
-      <w:bookmarkStart w:id="5" w:name="_Toc457139411"/>
+      <w:bookmarkStart w:id="5" w:name="_Toc457139352"/>
       <w:r>
         <w:t>Major Professor</w:t>
       </w:r>
@@ -2995,7 +2995,7 @@
           <w:numId w:val="6"/>
         </w:numPr>
       </w:pPr>
-      <w:bookmarkStart w:id="6" w:name="_Toc457139412"/>
+      <w:bookmarkStart w:id="6" w:name="_Toc457139353"/>
       <w:r>
         <w:t>Software Engineer</w:t>
       </w:r>
@@ -3022,7 +3022,7 @@
           <w:numId w:val="6"/>
         </w:numPr>
       </w:pPr>
-      <w:bookmarkStart w:id="7" w:name="_Toc457139413"/>
+      <w:bookmarkStart w:id="7" w:name="_Toc457139354"/>
       <w:r>
         <w:t>Technical Inspectors</w:t>
       </w:r>
@@ -3062,7 +3062,7 @@
           <w:numId w:val="6"/>
         </w:numPr>
       </w:pPr>
-      <w:bookmarkStart w:id="8" w:name="_Toc457139414"/>
+      <w:bookmarkStart w:id="8" w:name="_Toc457139355"/>
       <w:r>
         <w:t>Tasks</w:t>
       </w:r>
@@ -3084,7 +3084,7 @@
           <w:numId w:val="6"/>
         </w:numPr>
       </w:pPr>
-      <w:bookmarkStart w:id="9" w:name="_Toc457139415"/>
+      <w:bookmarkStart w:id="9" w:name="_Toc457139356"/>
       <w:r>
         <w:t>Roles and Responsibility</w:t>
       </w:r>
@@ -3098,7 +3098,7 @@
           <w:numId w:val="6"/>
         </w:numPr>
       </w:pPr>
-      <w:bookmarkStart w:id="10" w:name="_Toc457139416"/>
+      <w:bookmarkStart w:id="10" w:name="_Toc457139357"/>
       <w:r>
         <w:t>Supervisory Committee</w:t>
       </w:r>
@@ -3120,7 +3120,7 @@
           <w:numId w:val="6"/>
         </w:numPr>
       </w:pPr>
-      <w:bookmarkStart w:id="11" w:name="_Toc457139417"/>
+      <w:bookmarkStart w:id="11" w:name="_Toc457139358"/>
       <w:r>
         <w:lastRenderedPageBreak/>
         <w:t>Major Professor</w:t>
@@ -3143,7 +3143,7 @@
           <w:numId w:val="6"/>
         </w:numPr>
       </w:pPr>
-      <w:bookmarkStart w:id="12" w:name="_Toc457139418"/>
+      <w:bookmarkStart w:id="12" w:name="_Toc457139359"/>
       <w:r>
         <w:t>Software Engineer</w:t>
       </w:r>
@@ -3174,7 +3174,7 @@
           <w:numId w:val="6"/>
         </w:numPr>
       </w:pPr>
-      <w:bookmarkStart w:id="13" w:name="_Toc457139419"/>
+      <w:bookmarkStart w:id="13" w:name="_Toc457139360"/>
       <w:r>
         <w:t>Technical Inspectors</w:t>
       </w:r>
@@ -3197,7 +3197,7 @@
           <w:numId w:val="6"/>
         </w:numPr>
       </w:pPr>
-      <w:bookmarkStart w:id="14" w:name="_Toc457139420"/>
+      <w:bookmarkStart w:id="14" w:name="_Toc457139361"/>
       <w:r>
         <w:t>Documentation</w:t>
       </w:r>
@@ -3216,7 +3216,7 @@
           <w:numId w:val="6"/>
         </w:numPr>
       </w:pPr>
-      <w:bookmarkStart w:id="15" w:name="_Toc457139421"/>
+      <w:bookmarkStart w:id="15" w:name="_Toc457139362"/>
       <w:r>
         <w:t>Purpose</w:t>
       </w:r>
@@ -3238,7 +3238,7 @@
           <w:numId w:val="6"/>
         </w:numPr>
       </w:pPr>
-      <w:bookmarkStart w:id="16" w:name="_Toc457139422"/>
+      <w:bookmarkStart w:id="16" w:name="_Toc457139363"/>
       <w:r>
         <w:t>Minimum Documentation Requirement</w:t>
       </w:r>
@@ -3252,7 +3252,7 @@
           <w:numId w:val="6"/>
         </w:numPr>
       </w:pPr>
-      <w:bookmarkStart w:id="17" w:name="_Toc457139423"/>
+      <w:bookmarkStart w:id="17" w:name="_Toc457139364"/>
       <w:r>
         <w:t>Phase 1 – Objective Phase</w:t>
       </w:r>
@@ -3318,7 +3318,7 @@
           <w:numId w:val="6"/>
         </w:numPr>
       </w:pPr>
-      <w:bookmarkStart w:id="18" w:name="_Toc457139424"/>
+      <w:bookmarkStart w:id="18" w:name="_Toc457139365"/>
       <w:r>
         <w:t>Phase 2 – Architecture Phase</w:t>
       </w:r>
@@ -3423,7 +3423,7 @@
           <w:numId w:val="6"/>
         </w:numPr>
       </w:pPr>
-      <w:bookmarkStart w:id="19" w:name="_Toc457139425"/>
+      <w:bookmarkStart w:id="19" w:name="_Toc457139366"/>
       <w:r>
         <w:t>Phase 3 – Implementation Phase</w:t>
       </w:r>
@@ -3517,7 +3517,7 @@
           <w:numId w:val="6"/>
         </w:numPr>
       </w:pPr>
-      <w:bookmarkStart w:id="20" w:name="_Toc457139426"/>
+      <w:bookmarkStart w:id="20" w:name="_Toc457139367"/>
       <w:r>
         <w:t>Standards, Practices, Conventions, and Metrics</w:t>
       </w:r>
@@ -3537,7 +3537,7 @@
           <w:numId w:val="6"/>
         </w:numPr>
       </w:pPr>
-      <w:bookmarkStart w:id="21" w:name="_Toc457139427"/>
+      <w:bookmarkStart w:id="21" w:name="_Toc457139368"/>
       <w:r>
         <w:t>Software Reviews</w:t>
       </w:r>
@@ -3557,7 +3557,7 @@
           <w:numId w:val="6"/>
         </w:numPr>
       </w:pPr>
-      <w:bookmarkStart w:id="22" w:name="_Toc457139428"/>
+      <w:bookmarkStart w:id="22" w:name="_Toc457139369"/>
       <w:r>
         <w:t>Test</w:t>
       </w:r>
@@ -3577,7 +3577,7 @@
           <w:numId w:val="6"/>
         </w:numPr>
       </w:pPr>
-      <w:bookmarkStart w:id="23" w:name="_Toc457139429"/>
+      <w:bookmarkStart w:id="23" w:name="_Toc457139370"/>
       <w:r>
         <w:t>Problem Reporting and Corrective Action</w:t>
       </w:r>
@@ -3603,7 +3603,7 @@
           <w:numId w:val="6"/>
         </w:numPr>
       </w:pPr>
-      <w:bookmarkStart w:id="24" w:name="_Toc457139430"/>
+      <w:bookmarkStart w:id="24" w:name="_Toc457139371"/>
       <w:r>
         <w:t>Tools, Techniques, and Methodologies</w:t>
       </w:r>
@@ -3623,7 +3623,7 @@
           <w:numId w:val="6"/>
         </w:numPr>
       </w:pPr>
-      <w:bookmarkStart w:id="25" w:name="_Toc457139431"/>
+      <w:bookmarkStart w:id="25" w:name="_Toc457139372"/>
       <w:r>
         <w:lastRenderedPageBreak/>
         <w:t>Media Control</w:t>
@@ -3656,7 +3656,7 @@
           <w:numId w:val="6"/>
         </w:numPr>
       </w:pPr>
-      <w:bookmarkStart w:id="26" w:name="_Toc457139432"/>
+      <w:bookmarkStart w:id="26" w:name="_Toc457139373"/>
       <w:r>
         <w:t>Record Collection, Maintenance, and Retention</w:t>
       </w:r>
@@ -3676,7 +3676,7 @@
           <w:numId w:val="6"/>
         </w:numPr>
       </w:pPr>
-      <w:bookmarkStart w:id="27" w:name="_Toc457139433"/>
+      <w:bookmarkStart w:id="27" w:name="_Toc457139374"/>
       <w:r>
         <w:t>Risk Management</w:t>
       </w:r>
@@ -3684,16 +3684,19 @@
     </w:p>
     <w:p>
       <w:r>
-        <w:t xml:space="preserve">All risk reporting and management will be the responsibility of the main software engineer of the project.  Any risks noted will be reported to the main professor of the project.  The major professor will then be responsible for guidance through any risk to help continue the </w:t>
-      </w:r>
-      <w:r>
-        <w:t>project’s</w:t>
-      </w:r>
-      <w:r>
-        <w:t xml:space="preserve"> success.</w:t>
+        <w:t>All risk reporting and management will be the responsibility of the main software engineer of the project.  Any risks noted will be reported to the mai</w:t>
       </w:r>
       <w:bookmarkStart w:id="28" w:name="_GoBack"/>
       <w:bookmarkEnd w:id="28"/>
+      <w:r>
+        <w:t xml:space="preserve">n professor of the project.  The major professor will then be responsible for guidance through any risk to help continue the </w:t>
+      </w:r>
+      <w:r>
+        <w:t>project’s</w:t>
+      </w:r>
+      <w:r>
+        <w:t xml:space="preserve"> success.</w:t>
+      </w:r>
     </w:p>
     <w:sectPr>
       <w:headerReference w:type="default" r:id="rId8"/>
@@ -6718,7 +6721,7 @@
 </file>
 
 <file path=customXml/itemProps1.xml><?xml version="1.0" encoding="utf-8"?>
-<ds:datastoreItem xmlns:ds="http://schemas.openxmlformats.org/officeDocument/2006/customXml" ds:itemID="{EDBFD389-5116-4421-8BD9-A76F0A1E49FB}">
+<ds:datastoreItem xmlns:ds="http://schemas.openxmlformats.org/officeDocument/2006/customXml" ds:itemID="{2E671A3C-596A-448D-A7FF-6A13B316206C}">
   <ds:schemaRefs>
     <ds:schemaRef ds:uri="http://schemas.openxmlformats.org/officeDocument/2006/bibliography"/>
   </ds:schemaRefs>

</xml_diff>